<commit_message>
Ajuste Readme y Documento
- Se elimino el texto prueba
- Se ajusto el archivo Readme con la información del Repositorio
</commit_message>
<xml_diff>
--- a/SALUD OCUPACIONAL TESIS.docx
+++ b/SALUD OCUPACIONAL TESIS.docx
@@ -371,22 +371,6 @@
           <w:szCs w:val="24"/>
         </w:rPr>
       </w:pPr>
-    </w:p>
-    <w:p>
-      <w:pPr>
-        <w:jc w:val="center"/>
-        <w:rPr>
-          <w:rFonts w:cs="Times New Roman"/>
-          <w:szCs w:val="24"/>
-        </w:rPr>
-      </w:pPr>
-      <w:r>
-        <w:rPr>
-          <w:rFonts w:cs="Times New Roman"/>
-          <w:szCs w:val="24"/>
-        </w:rPr>
-        <w:t>Esto es solo una prueba</w:t>
-      </w:r>
     </w:p>
     <w:p>
       <w:pPr>
@@ -14089,6 +14073,7 @@
         <w:rPr>
           <w:b/>
         </w:rPr>
+        <w:lastRenderedPageBreak/>
         <w:t>R</w:t>
       </w:r>
       <w:commentRangeEnd w:id="65"/>
@@ -14362,6 +14347,7 @@
         <w:rPr>
           <w:b/>
         </w:rPr>
+        <w:lastRenderedPageBreak/>
         <w:t>A</w:t>
       </w:r>
       <w:commentRangeEnd w:id="67"/>
@@ -15141,7 +15127,17 @@
           <w:color w:val="0070C0"/>
           <w:szCs w:val="24"/>
         </w:rPr>
-        <w:t>(Colombia. Ministerio de Ambiente Vivienda y Desarrollo Territorial, 2007)</w:t>
+        <w:t xml:space="preserve">(Colombia. </w:t>
+      </w:r>
+      <w:r>
+        <w:rPr>
+          <w:rFonts w:cs="Times New Roman"/>
+          <w:noProof/>
+          <w:color w:val="0070C0"/>
+          <w:szCs w:val="24"/>
+        </w:rPr>
+        <w:lastRenderedPageBreak/>
+        <w:t>Ministerio de Ambiente Vivienda y Desarrollo Territorial, 2007)</w:t>
       </w:r>
       <w:r>
         <w:rPr>
@@ -15784,6 +15780,7 @@
           <w:color w:val="008080"/>
           <w:lang w:val="es-ES_tradnl"/>
         </w:rPr>
+        <w:lastRenderedPageBreak/>
         <w:t>Colombia. Corte Constitucional. (2003a). Sentencia SU.805 de 2003: Vía de hecho en proceso de lanzamiento por ocupacion de hecho / debido proceso de querellados—Vulneración por actuaciones arbitrarias. M. P. Jaime Córdoba Triviño. Corte Constitucional.</w:t>
       </w:r>
     </w:p>
@@ -15910,6 +15907,7 @@
           <w:color w:val="008080"/>
           <w:lang w:val="es-ES_tradnl"/>
         </w:rPr>
+        <w:lastRenderedPageBreak/>
         <w:t>Colombia. Ministerio de Comunicaciones. (2001). Resolución 000797 DE 2001 (junio 8): Por la cual se atribuyen unas bandas de frecuencias radioeléctricas para su libre utilización dentro del territorio nacional. Diario Oficial.</w:t>
       </w:r>
     </w:p>
@@ -16054,6 +16052,7 @@
           <w:color w:val="008080"/>
           <w:lang w:val="es-ES_tradnl"/>
         </w:rPr>
+        <w:lastRenderedPageBreak/>
         <w:t>¿En qué consiste Sistema Gestión Seguridad Salud Trabajo(SG-SST)? (s. f.). Recuperado 15 de abril de 2020, de https://www.isotools.org/2016/09/06/consiste-sistema-gestion-la-seguridad-salud-trabajo-sg-sst/</w:t>
       </w:r>
     </w:p>
@@ -22426,6 +22425,7 @@
     <w:rsid w:val="004A6127"/>
     <w:rsid w:val="004A75C2"/>
     <w:rsid w:val="004F7AAD"/>
+    <w:rsid w:val="005342F7"/>
     <w:rsid w:val="00565135"/>
     <w:rsid w:val="005756A3"/>
     <w:rsid w:val="00583C94"/>

</xml_diff>